<commit_message>
documentation update, Runtime menu moved
</commit_message>
<xml_diff>
--- a/QualiMasterApplication/documentation/QM-IConf overview.docx
+++ b/QualiMasterApplication/documentation/QM-IConf overview.docx
@@ -2603,7 +2603,7 @@
           <w:lang w:val="en-US" w:eastAsia="zh-TW"/>
         </w:rPr>
         <w:pict>
-          <v:shape id="_x0000_s1027" type="#_x0000_t202" style="position:absolute;left:0;text-align:left;margin-left:.05pt;margin-top:448.85pt;width:462.5pt;height:334.9pt;z-index:251662336;mso-position-vertical-relative:page;mso-width-relative:margin;mso-height-relative:margin" stroked="f">
+          <v:shape id="_x0000_s1027" type="#_x0000_t202" style="position:absolute;left:0;text-align:left;margin-left:.05pt;margin-top:484.5pt;width:462.5pt;height:299.25pt;z-index:251662336;mso-position-vertical-relative:page;mso-width-relative:margin;mso-height-relative:margin" stroked="f">
             <v:textbox style="mso-next-textbox:#_x0000_s1027">
               <w:txbxContent>
                 <w:p>
@@ -2622,9 +2622,9 @@
                     </w:rPr>
                     <w:drawing>
                       <wp:inline distT="0" distB="0" distL="0" distR="0">
-                        <wp:extent cx="5539740" cy="3848735"/>
-                        <wp:effectExtent l="19050" t="0" r="3810" b="0"/>
-                        <wp:docPr id="6" name="Picture 4"/>
+                        <wp:extent cx="5686425" cy="3390900"/>
+                        <wp:effectExtent l="19050" t="0" r="9525" b="0"/>
+                        <wp:docPr id="8" name="Picture 8"/>
                         <wp:cNvGraphicFramePr>
                           <a:graphicFrameLocks xmlns:a="http://schemas.openxmlformats.org/drawingml/2006/main" noChangeAspect="1"/>
                         </wp:cNvGraphicFramePr>
@@ -2632,7 +2632,7 @@
                           <a:graphicData uri="http://schemas.openxmlformats.org/drawingml/2006/picture">
                             <pic:pic xmlns:pic="http://schemas.openxmlformats.org/drawingml/2006/picture">
                               <pic:nvPicPr>
-                                <pic:cNvPr id="0" name="Picture 4"/>
+                                <pic:cNvPr id="0" name="Picture 8"/>
                                 <pic:cNvPicPr>
                                   <a:picLocks noChangeAspect="1" noChangeArrowheads="1"/>
                                 </pic:cNvPicPr>
@@ -2647,7 +2647,7 @@
                               <pic:spPr bwMode="auto">
                                 <a:xfrm>
                                   <a:off x="0" y="0"/>
-                                  <a:ext cx="5539740" cy="3848735"/>
+                                  <a:ext cx="5686425" cy="3390900"/>
                                 </a:xfrm>
                                 <a:prstGeom prst="rect">
                                   <a:avLst/>
@@ -2840,129 +2840,129 @@
         <w:rPr>
           <w:lang w:val="en-US"/>
         </w:rPr>
-        <w:t xml:space="preserve">(by clicking on the respective triangle on the left) and open at least one of the respective configuration editors (by </w:t>
+        <w:t xml:space="preserve">(by clicking on the respective triangle on the left) and open at least one of the respective configuration editors (by double clicking the respective tree entry). </w:t>
+      </w:r>
+      <w:r>
+        <w:rPr>
+          <w:lang w:val="en-US"/>
+        </w:rPr>
+        <w:t xml:space="preserve">For example, in </w:t>
+      </w:r>
+      <w:r>
+        <w:rPr>
+          <w:lang w:val="en-US"/>
+        </w:rPr>
+        <w:fldChar w:fldCharType="begin"/>
+      </w:r>
+      <w:r>
+        <w:rPr>
+          <w:lang w:val="en-US"/>
+        </w:rPr>
+        <w:instrText xml:space="preserve"> REF _Ref433795141 \h </w:instrText>
+      </w:r>
+      <w:r>
+        <w:rPr>
+          <w:lang w:val="en-US"/>
+        </w:rPr>
+      </w:r>
+      <w:r>
+        <w:rPr>
+          <w:lang w:val="en-US"/>
+        </w:rPr>
+        <w:fldChar w:fldCharType="separate"/>
+      </w:r>
+      <w:r>
+        <w:rPr>
+          <w:lang w:val="en-US"/>
+        </w:rPr>
+        <w:t xml:space="preserve">Fig. </w:t>
+      </w:r>
+      <w:r>
+        <w:rPr>
+          <w:noProof/>
+          <w:lang w:val="en-US"/>
+        </w:rPr>
+        <w:t>2</w:t>
+      </w:r>
+      <w:r>
+        <w:rPr>
+          <w:lang w:val="en-US"/>
+        </w:rPr>
+        <w:fldChar w:fldCharType="end"/>
+      </w:r>
+      <w:r>
+        <w:rPr>
+          <w:lang w:val="en-US"/>
+        </w:rPr>
+        <w:t xml:space="preserve"> you can see the specific settings for a general purpose machine</w:t>
+      </w:r>
+      <w:r>
+        <w:rPr>
+          <w:lang w:val="en-US"/>
+        </w:rPr>
+        <w:t xml:space="preserve"> (</w:t>
+      </w:r>
+      <w:r>
+        <w:rPr>
+          <w:rFonts w:ascii="Consolas" w:hAnsi="Consolas" w:cs="Consolas"/>
+          <w:lang w:val="en-US"/>
+        </w:rPr>
+        <w:t>snf-618466.vm.okeanos.grnet.gr</w:t>
+      </w:r>
+      <w:r>
+        <w:rPr>
+          <w:lang w:val="en-US"/>
+        </w:rPr>
+        <w:t>)</w:t>
+      </w:r>
+      <w:r>
+        <w:rPr>
+          <w:lang w:val="en-US"/>
+        </w:rPr>
+        <w:t xml:space="preserve">. </w:t>
+      </w:r>
+      <w:r>
+        <w:rPr>
+          <w:lang w:val="en-US"/>
+        </w:rPr>
+        <w:t xml:space="preserve">New </w:t>
+      </w:r>
+      <w:r>
+        <w:rPr>
+          <w:lang w:val="en-US"/>
+        </w:rPr>
+        <w:t xml:space="preserve">configured elements </w:t>
+      </w:r>
+      <w:r>
+        <w:rPr>
+          <w:lang w:val="en-US"/>
+        </w:rPr>
+        <w:t xml:space="preserve">can (where possible) be created through the context menu </w:t>
+      </w:r>
+      <w:r>
+        <w:rPr>
+          <w:lang w:val="en-US"/>
+        </w:rPr>
+        <w:t xml:space="preserve">(right mouse button) </w:t>
+      </w:r>
+      <w:r>
+        <w:rPr>
+          <w:lang w:val="en-US"/>
+        </w:rPr>
+        <w:t xml:space="preserve">of the </w:t>
+      </w:r>
+      <w:r>
+        <w:rPr>
+          <w:lang w:val="en-US"/>
+        </w:rPr>
+        <w:t xml:space="preserve">top-level </w:t>
       </w:r>
       <w:r>
         <w:rPr>
           <w:lang w:val="en-US"/>
         </w:rPr>
         <w:lastRenderedPageBreak/>
-        <w:t xml:space="preserve">double clicking the respective tree entry). </w:t>
-      </w:r>
-      <w:r>
-        <w:rPr>
-          <w:lang w:val="en-US"/>
-        </w:rPr>
-        <w:t xml:space="preserve">For example, in </w:t>
-      </w:r>
-      <w:r>
-        <w:rPr>
-          <w:lang w:val="en-US"/>
-        </w:rPr>
-        <w:fldChar w:fldCharType="begin"/>
-      </w:r>
-      <w:r>
-        <w:rPr>
-          <w:lang w:val="en-US"/>
-        </w:rPr>
-        <w:instrText xml:space="preserve"> REF _Ref433795141 \h </w:instrText>
-      </w:r>
-      <w:r>
-        <w:rPr>
-          <w:lang w:val="en-US"/>
-        </w:rPr>
-      </w:r>
-      <w:r>
-        <w:rPr>
-          <w:lang w:val="en-US"/>
-        </w:rPr>
-        <w:fldChar w:fldCharType="separate"/>
-      </w:r>
-      <w:r>
-        <w:rPr>
-          <w:lang w:val="en-US"/>
-        </w:rPr>
-        <w:t xml:space="preserve">Fig. </w:t>
-      </w:r>
-      <w:r>
-        <w:rPr>
-          <w:noProof/>
-          <w:lang w:val="en-US"/>
-        </w:rPr>
-        <w:t>2</w:t>
-      </w:r>
-      <w:r>
-        <w:rPr>
-          <w:lang w:val="en-US"/>
-        </w:rPr>
-        <w:fldChar w:fldCharType="end"/>
-      </w:r>
-      <w:r>
-        <w:rPr>
-          <w:lang w:val="en-US"/>
-        </w:rPr>
-        <w:t xml:space="preserve"> you can see the specific settings for a general purpose machine</w:t>
-      </w:r>
-      <w:r>
-        <w:rPr>
-          <w:lang w:val="en-US"/>
-        </w:rPr>
-        <w:t xml:space="preserve"> (</w:t>
-      </w:r>
-      <w:r>
-        <w:rPr>
-          <w:rFonts w:ascii="Consolas" w:hAnsi="Consolas" w:cs="Consolas"/>
-          <w:lang w:val="en-US"/>
-        </w:rPr>
-        <w:t>snf-618466.vm.okeanos.grnet.gr</w:t>
-      </w:r>
-      <w:r>
-        <w:rPr>
-          <w:lang w:val="en-US"/>
-        </w:rPr>
-        <w:t>)</w:t>
-      </w:r>
-      <w:r>
-        <w:rPr>
-          <w:lang w:val="en-US"/>
-        </w:rPr>
-        <w:t xml:space="preserve">. </w:t>
-      </w:r>
-      <w:r>
-        <w:rPr>
-          <w:lang w:val="en-US"/>
-        </w:rPr>
-        <w:t xml:space="preserve">New </w:t>
-      </w:r>
-      <w:r>
-        <w:rPr>
-          <w:lang w:val="en-US"/>
-        </w:rPr>
-        <w:t xml:space="preserve">configured elements </w:t>
-      </w:r>
-      <w:r>
-        <w:rPr>
-          <w:lang w:val="en-US"/>
-        </w:rPr>
-        <w:t xml:space="preserve">can (where possible) be created through the context menu </w:t>
-      </w:r>
-      <w:r>
-        <w:rPr>
-          <w:lang w:val="en-US"/>
-        </w:rPr>
-        <w:t xml:space="preserve">(right mouse button) </w:t>
-      </w:r>
-      <w:r>
-        <w:rPr>
-          <w:lang w:val="en-US"/>
-        </w:rPr>
-        <w:t xml:space="preserve">of the </w:t>
-      </w:r>
-      <w:r>
-        <w:rPr>
-          <w:lang w:val="en-US"/>
-        </w:rPr>
-        <w:t xml:space="preserve">top-level configuration option. Operations on the respective configured element can be accessed through its context menu. </w:t>
+        <w:t xml:space="preserve">configuration option. Operations on the respective configured element can be accessed through its context menu. </w:t>
       </w:r>
       <w:r>
         <w:rPr>
@@ -3733,8 +3733,14 @@
         <w:rPr>
           <w:lang w:val="en-US"/>
         </w:rPr>
+        <w:t xml:space="preserve">Constraints are specified in the extended Object Constraint Language used for defining constraints in the Integrated Variability Modeling Language IVML of the underlying product </w:t>
+      </w:r>
+      <w:r>
+        <w:rPr>
+          <w:lang w:val="en-US"/>
+        </w:rPr>
         <w:lastRenderedPageBreak/>
-        <w:t>Constraints are specified in the extended Object Constraint Language used for defining constraints in the Integrated Variability Modeling Language IVML of the underlying product line toolset EASy-Producer</w:t>
+        <w:t>line toolset EASy-Producer</w:t>
       </w:r>
       <w:r>
         <w:rPr>
@@ -4184,27 +4190,21 @@
         <w:rPr>
           <w:lang w:val="en-US"/>
         </w:rPr>
-        <w:t xml:space="preserve">the (target) artifact containing all pipeline interfaces, the (target) model artifact containing the actual deployed version of the </w:t>
-      </w:r>
+        <w:t>the (target) artifact containing all pipeline interfaces, the (target) model artifact containing the actual deployed version of the Configuration Model (so that the QualiMaster infrastructure can make use of it) and the URL where the Maven repository with all required artifacts is located.</w:t>
+      </w:r>
+    </w:p>
+    <w:p>
+      <w:pPr>
+        <w:jc w:val="both"/>
+        <w:rPr>
+          <w:lang w:val="en-US"/>
+        </w:rPr>
+      </w:pPr>
       <w:r>
         <w:rPr>
           <w:lang w:val="en-US"/>
         </w:rPr>
         <w:lastRenderedPageBreak/>
-        <w:t>Configuration Model (so that the QualiMaster infrastructure can make use of it) and the URL where the Maven repository with all required artifacts is located.</w:t>
-      </w:r>
-    </w:p>
-    <w:p>
-      <w:pPr>
-        <w:jc w:val="both"/>
-        <w:rPr>
-          <w:lang w:val="en-US"/>
-        </w:rPr>
-      </w:pPr>
-      <w:r>
-        <w:rPr>
-          <w:lang w:val="en-US"/>
-        </w:rPr>
         <w:t>As mentioned above, further top-level configuration options, which do not occur in the demo variant of QM-</w:t>
       </w:r>
       <w:proofErr w:type="spellStart"/>
@@ -4311,6 +4311,38 @@
           <w:lang w:val="en-US"/>
         </w:rPr>
         <w:t xml:space="preserve"> (developing new algorithms or wrapping existing ones). Thus, the pipeline designer can define pipelines without having implementing algorithms at hand and the administrator can add algorithms as soon as they become available.</w:t>
+      </w:r>
+    </w:p>
+    <w:p>
+      <w:pPr>
+        <w:jc w:val="both"/>
+        <w:rPr>
+          <w:lang w:val="en-US"/>
+        </w:rPr>
+      </w:pPr>
+      <w:r>
+        <w:rPr>
+          <w:lang w:val="en-US"/>
+        </w:rPr>
+        <w:t xml:space="preserve">Please note further that in the menu bar of the application, the entries of the runtime menu may be disabled in demo mode while they are available in all other modes. </w:t>
+      </w:r>
+      <w:r>
+        <w:rPr>
+          <w:lang w:val="en-US"/>
+        </w:rPr>
+        <w:t>Furthermore, configuration tree entries such as Observables, Adaptation or Runtime may not be visible</w:t>
+      </w:r>
+      <w:r>
+        <w:rPr>
+          <w:lang w:val="en-US"/>
+        </w:rPr>
+        <w:t xml:space="preserve"> in demo mode</w:t>
+      </w:r>
+      <w:r>
+        <w:rPr>
+          <w:lang w:val="en-US"/>
+        </w:rPr>
+        <w:t>.</w:t>
       </w:r>
     </w:p>
     <w:p>
@@ -7366,7 +7398,7 @@
             <w:b/>
             <w:noProof/>
           </w:rPr>
-          <w:t>4</w:t>
+          <w:t>6</w:t>
         </w:r>
         <w:r>
           <w:rPr>
@@ -10139,7 +10171,7 @@
 </file>
 
 <file path=customXml/itemProps1.xml><?xml version="1.0" encoding="utf-8"?>
-<ds:datastoreItem xmlns:ds="http://schemas.openxmlformats.org/officeDocument/2006/customXml" ds:itemID="{26B33C67-77C6-4D5E-91DA-C92017FC5665}">
+<ds:datastoreItem xmlns:ds="http://schemas.openxmlformats.org/officeDocument/2006/customXml" ds:itemID="{B25460AE-B7D2-44B4-B9D7-2ED61D600D53}">
   <ds:schemaRefs>
     <ds:schemaRef ds:uri="http://schemas.openxmlformats.org/officeDocument/2006/bibliography"/>
   </ds:schemaRefs>

</xml_diff>

<commit_message>
linux Maven issue cleanup
</commit_message>
<xml_diff>
--- a/QualiMasterApplication/documentation/QM-IConf overview.docx
+++ b/QualiMasterApplication/documentation/QM-IConf overview.docx
@@ -617,7 +617,7 @@
         <w:rPr>
           <w:lang w:val="en-US"/>
         </w:rPr>
-        <w:t xml:space="preserve"> is available in several different binary variants, e.g., for different operating systems. In this document, we focus on the demo variant</w:t>
+        <w:t xml:space="preserve"> is available in several different binary variants, e.g., for different operating systems. In this document, we focus on the demo variant, which contains a local version of the model. However, changes to the model are local so that the repository connection used in the release variant is not fully active. The local model can be reverted, but it cannot be committed. Furthermore, we focus on the specific variant for the Windows operating system</w:t>
       </w:r>
       <w:r>
         <w:rPr>
@@ -630,19 +630,6 @@
         <w:rPr>
           <w:lang w:val="en-US"/>
         </w:rPr>
-        <w:t>, which contains a local version of the model. However, changes to the model are local so that the repository connection used in the release variant is not fully active. The local model can be reverted, but it cannot be committed. Furthermore, we focus on the specific variant for the Windows operating system</w:t>
-      </w:r>
-      <w:r>
-        <w:rPr>
-          <w:rStyle w:val="FootnoteReference"/>
-          <w:lang w:val="en-US"/>
-        </w:rPr>
-        <w:footnoteReference w:id="3"/>
-      </w:r>
-      <w:r>
-        <w:rPr>
-          <w:lang w:val="en-US"/>
-        </w:rPr>
         <w:t>.</w:t>
       </w:r>
     </w:p>
@@ -671,7 +658,19 @@
         <w:rPr>
           <w:lang w:val="en-US"/>
         </w:rPr>
-        <w:t xml:space="preserve"> consist of unzipping the distribution archive, starting the tool and, in case of the release variant, logging into the tool to start the model synchronization</w:t>
+        <w:t xml:space="preserve"> consist of un</w:t>
+      </w:r>
+      <w:r>
+        <w:rPr>
+          <w:lang w:val="en-US"/>
+        </w:rPr>
+        <w:t xml:space="preserve">packing </w:t>
+      </w:r>
+      <w:r>
+        <w:rPr>
+          <w:lang w:val="en-US"/>
+        </w:rPr>
+        <w:t>the distribution archive, starting the tool and, in case of the release variant, logging into the tool to start the model synchronization</w:t>
       </w:r>
       <w:r>
         <w:rPr>
@@ -692,7 +691,7 @@
           <w:b/>
           <w:lang w:val="en-US"/>
         </w:rPr>
-        <w:t>Unzip</w:t>
+        <w:t>Unpack</w:t>
       </w:r>
       <w:r>
         <w:rPr>
@@ -791,98 +790,104 @@
         <w:rPr>
           <w:lang w:val="en-US"/>
         </w:rPr>
+        <w:t xml:space="preserve">Preparing the source </w:t>
+      </w:r>
+      <w:r>
+        <w:rPr>
+          <w:lang w:val="en-US"/>
+        </w:rPr>
+        <w:t>code variant</w:t>
+      </w:r>
+      <w:r>
+        <w:rPr>
+          <w:lang w:val="en-US"/>
+        </w:rPr>
+        <w:t xml:space="preserve"> </w:t>
+      </w:r>
+      <w:r>
+        <w:rPr>
+          <w:lang w:val="en-US"/>
+        </w:rPr>
+        <w:t>of QM-</w:t>
+      </w:r>
+      <w:proofErr w:type="spellStart"/>
+      <w:r>
+        <w:rPr>
+          <w:lang w:val="en-US"/>
+        </w:rPr>
+        <w:t>IConf</w:t>
+      </w:r>
+      <w:proofErr w:type="spellEnd"/>
+    </w:p>
+    <w:p>
+      <w:pPr>
+        <w:jc w:val="both"/>
+        <w:rPr>
+          <w:lang w:val="en-US"/>
+        </w:rPr>
+      </w:pPr>
+      <w:r>
+        <w:rPr>
+          <w:lang w:val="en-US"/>
+        </w:rPr>
+        <w:t>Currently, this document explains the application of QM-</w:t>
+      </w:r>
+      <w:proofErr w:type="spellStart"/>
+      <w:r>
+        <w:rPr>
+          <w:lang w:val="en-US"/>
+        </w:rPr>
+        <w:t>IConf</w:t>
+      </w:r>
+      <w:proofErr w:type="spellEnd"/>
+      <w:r>
+        <w:rPr>
+          <w:lang w:val="en-US"/>
+        </w:rPr>
+        <w:t xml:space="preserve"> using the </w:t>
+      </w:r>
+      <w:r>
+        <w:rPr>
+          <w:lang w:val="en-US"/>
+        </w:rPr>
+        <w:t>C</w:t>
+      </w:r>
+      <w:r>
+        <w:rPr>
+          <w:lang w:val="en-US"/>
+        </w:rPr>
+        <w:t xml:space="preserve">onfiguration </w:t>
+      </w:r>
+      <w:r>
+        <w:rPr>
+          <w:lang w:val="en-US"/>
+        </w:rPr>
+        <w:t>M</w:t>
+      </w:r>
+      <w:r>
+        <w:rPr>
+          <w:lang w:val="en-US"/>
+        </w:rPr>
+        <w:t>odel developed along with the project (located in the project’s code repository</w:t>
+      </w:r>
+      <w:r>
+        <w:rPr>
+          <w:lang w:val="en-US"/>
+        </w:rPr>
+        <w:t xml:space="preserve"> or part of the demo variant</w:t>
+      </w:r>
+      <w:r>
+        <w:rPr>
+          <w:lang w:val="en-US"/>
+        </w:rPr>
+        <w:t xml:space="preserve">). The open source repository contains an empty version of the configuration model. To use </w:t>
+      </w:r>
+      <w:r>
+        <w:rPr>
+          <w:lang w:val="en-US"/>
+        </w:rPr>
         <w:lastRenderedPageBreak/>
-        <w:t xml:space="preserve">Preparing the source </w:t>
-      </w:r>
-      <w:r>
-        <w:rPr>
-          <w:lang w:val="en-US"/>
-        </w:rPr>
-        <w:t>code variant</w:t>
-      </w:r>
-      <w:r>
-        <w:rPr>
-          <w:lang w:val="en-US"/>
-        </w:rPr>
-        <w:t xml:space="preserve"> </w:t>
-      </w:r>
-      <w:r>
-        <w:rPr>
-          <w:lang w:val="en-US"/>
-        </w:rPr>
-        <w:t>of QM-</w:t>
-      </w:r>
-      <w:proofErr w:type="spellStart"/>
-      <w:r>
-        <w:rPr>
-          <w:lang w:val="en-US"/>
-        </w:rPr>
-        <w:t>IConf</w:t>
-      </w:r>
-      <w:proofErr w:type="spellEnd"/>
-    </w:p>
-    <w:p>
-      <w:pPr>
-        <w:jc w:val="both"/>
-        <w:rPr>
-          <w:lang w:val="en-US"/>
-        </w:rPr>
-      </w:pPr>
-      <w:r>
-        <w:rPr>
-          <w:lang w:val="en-US"/>
-        </w:rPr>
-        <w:t>Currently, this document explains the application of QM-</w:t>
-      </w:r>
-      <w:proofErr w:type="spellStart"/>
-      <w:r>
-        <w:rPr>
-          <w:lang w:val="en-US"/>
-        </w:rPr>
-        <w:t>IConf</w:t>
-      </w:r>
-      <w:proofErr w:type="spellEnd"/>
-      <w:r>
-        <w:rPr>
-          <w:lang w:val="en-US"/>
-        </w:rPr>
-        <w:t xml:space="preserve"> using the </w:t>
-      </w:r>
-      <w:r>
-        <w:rPr>
-          <w:lang w:val="en-US"/>
-        </w:rPr>
-        <w:t>C</w:t>
-      </w:r>
-      <w:r>
-        <w:rPr>
-          <w:lang w:val="en-US"/>
-        </w:rPr>
-        <w:t xml:space="preserve">onfiguration </w:t>
-      </w:r>
-      <w:r>
-        <w:rPr>
-          <w:lang w:val="en-US"/>
-        </w:rPr>
-        <w:t>M</w:t>
-      </w:r>
-      <w:r>
-        <w:rPr>
-          <w:lang w:val="en-US"/>
-        </w:rPr>
-        <w:t>odel developed along with the project (located in the project’s code repository</w:t>
-      </w:r>
-      <w:r>
-        <w:rPr>
-          <w:lang w:val="en-US"/>
-        </w:rPr>
-        <w:t xml:space="preserve"> or part of the demo variant</w:t>
-      </w:r>
-      <w:r>
-        <w:rPr>
-          <w:lang w:val="en-US"/>
-        </w:rPr>
-        <w:t xml:space="preserve">). The open source repository contains an empty version of the configuration model. To use the empty model instead of the model described here, </w:t>
+        <w:t xml:space="preserve">the empty model instead of the model described here, </w:t>
       </w:r>
       <w:r>
         <w:rPr>
@@ -987,7 +992,7 @@
           <w:rStyle w:val="FootnoteReference"/>
           <w:lang w:val="en-US"/>
         </w:rPr>
-        <w:footnoteReference w:id="4"/>
+        <w:footnoteReference w:id="3"/>
       </w:r>
       <w:bookmarkEnd w:id="0"/>
       <w:r>
@@ -1815,7 +1820,7 @@
           <w:rStyle w:val="FootnoteReference"/>
           <w:lang w:val="en-US"/>
         </w:rPr>
-        <w:footnoteReference w:id="5"/>
+        <w:footnoteReference w:id="4"/>
       </w:r>
       <w:r>
         <w:rPr>
@@ -1849,7 +1854,6 @@
         <w:rPr>
           <w:lang w:val="en-US"/>
         </w:rPr>
-        <w:lastRenderedPageBreak/>
         <w:t>Then, except for the demo variant</w:t>
       </w:r>
       <w:r>
@@ -1964,6 +1968,7 @@
         <w:rPr>
           <w:lang w:val="en-US"/>
         </w:rPr>
+        <w:lastRenderedPageBreak/>
         <w:t>credentials</w:t>
       </w:r>
       <w:r>
@@ -1971,7 +1976,7 @@
           <w:rStyle w:val="FootnoteReference"/>
           <w:lang w:val="en-US"/>
         </w:rPr>
-        <w:footnoteReference w:id="6"/>
+        <w:footnoteReference w:id="5"/>
       </w:r>
       <w:r>
         <w:rPr>
@@ -2955,26 +2960,26 @@
         <w:rPr>
           <w:lang w:val="en-US"/>
         </w:rPr>
-        <w:t xml:space="preserve">top-level </w:t>
+        <w:t xml:space="preserve">top-level configuration option. Operations on the respective configured element can be accessed through its context menu. </w:t>
+      </w:r>
+      <w:r>
+        <w:rPr>
+          <w:lang w:val="en-US"/>
+        </w:rPr>
+        <w:t xml:space="preserve">This may include cloning the selected element. </w:t>
+      </w:r>
+      <w:r>
+        <w:rPr>
+          <w:lang w:val="en-US"/>
+        </w:rPr>
+        <w:t xml:space="preserve">Additional information on a </w:t>
       </w:r>
       <w:r>
         <w:rPr>
           <w:lang w:val="en-US"/>
         </w:rPr>
         <w:lastRenderedPageBreak/>
-        <w:t xml:space="preserve">configuration option. Operations on the respective configured element can be accessed through its context menu. </w:t>
-      </w:r>
-      <w:r>
-        <w:rPr>
-          <w:lang w:val="en-US"/>
-        </w:rPr>
-        <w:t xml:space="preserve">This may include cloning the selected element. </w:t>
-      </w:r>
-      <w:r>
-        <w:rPr>
-          <w:lang w:val="en-US"/>
-        </w:rPr>
-        <w:t>Additional information on a configurable element is shown in the status bar</w:t>
+        <w:t>configurable element is shown in the status bar</w:t>
       </w:r>
       <w:r>
         <w:rPr>
@@ -3059,7 +3064,7 @@
           <w:rFonts w:ascii="Consolas" w:hAnsi="Consolas" w:cs="Consolas"/>
           <w:lang w:val="en-US"/>
         </w:rPr>
-        <w:footnoteReference w:id="7"/>
+        <w:footnoteReference w:id="6"/>
       </w:r>
       <w:r>
         <w:rPr>
@@ -3210,7 +3215,7 @@
           <w:rStyle w:val="FootnoteReference"/>
           <w:lang w:val="en-US"/>
         </w:rPr>
-        <w:footnoteReference w:id="8"/>
+        <w:footnoteReference w:id="7"/>
       </w:r>
       <w:r>
         <w:rPr>
@@ -3469,7 +3474,7 @@
           <w:rStyle w:val="FootnoteReference"/>
           <w:lang w:val="en-US"/>
         </w:rPr>
-        <w:footnoteReference w:id="9"/>
+        <w:footnoteReference w:id="8"/>
       </w:r>
       <w:r>
         <w:rPr>
@@ -3763,21 +3768,21 @@
         <w:rPr>
           <w:lang w:val="en-US"/>
         </w:rPr>
-        <w:t xml:space="preserve">Constraints are specified in the extended Object Constraint Language used for defining </w:t>
+        <w:t xml:space="preserve">Constraints are specified in the extended Object Constraint Language used for defining constraints in the Integrated Variability Modeling Language IVML of the underlying product </w:t>
       </w:r>
       <w:r>
         <w:rPr>
           <w:lang w:val="en-US"/>
         </w:rPr>
         <w:lastRenderedPageBreak/>
-        <w:t>constraints in the Integrated Variability Modeling Language IVML of the underlying product line toolset EASy-Producer</w:t>
+        <w:t>line toolset EASy-Producer</w:t>
       </w:r>
       <w:r>
         <w:rPr>
           <w:rStyle w:val="FootnoteReference"/>
           <w:lang w:val="en-US"/>
         </w:rPr>
-        <w:footnoteReference w:id="10"/>
+        <w:footnoteReference w:id="9"/>
       </w:r>
       <w:r>
         <w:rPr>
@@ -4220,27 +4225,21 @@
         <w:rPr>
           <w:lang w:val="en-US"/>
         </w:rPr>
-        <w:t xml:space="preserve">the (target) artifact containing all pipeline interfaces, the (target) model artifact containing the actual deployed version of the </w:t>
-      </w:r>
+        <w:t>the (target) artifact containing all pipeline interfaces, the (target) model artifact containing the actual deployed version of the Configuration Model (so that the QualiMaster infrastructure can make use of it) and the URL where the Maven repository with all required artifacts is located.</w:t>
+      </w:r>
+    </w:p>
+    <w:p>
+      <w:pPr>
+        <w:jc w:val="both"/>
+        <w:rPr>
+          <w:lang w:val="en-US"/>
+        </w:rPr>
+      </w:pPr>
       <w:r>
         <w:rPr>
           <w:lang w:val="en-US"/>
         </w:rPr>
         <w:lastRenderedPageBreak/>
-        <w:t>Configuration Model (so that the QualiMaster infrastructure can make use of it) and the URL where the Maven repository with all required artifacts is located.</w:t>
-      </w:r>
-    </w:p>
-    <w:p>
-      <w:pPr>
-        <w:jc w:val="both"/>
-        <w:rPr>
-          <w:lang w:val="en-US"/>
-        </w:rPr>
-      </w:pPr>
-      <w:r>
-        <w:rPr>
-          <w:lang w:val="en-US"/>
-        </w:rPr>
         <w:t>As mentioned above, further top-level configuration options, which do not occur in the demo variant of QM-</w:t>
       </w:r>
       <w:proofErr w:type="spellStart"/>
@@ -5115,7 +5114,6 @@
         <w:rPr>
           <w:lang w:val="en-US"/>
         </w:rPr>
-        <w:lastRenderedPageBreak/>
         <w:t xml:space="preserve">Select the </w:t>
       </w:r>
       <w:proofErr w:type="spellStart"/>
@@ -5230,6 +5228,7 @@
         <w:rPr>
           <w:lang w:val="en-US"/>
         </w:rPr>
+        <w:lastRenderedPageBreak/>
         <w:t xml:space="preserve">Drag a new family element from the pallet and place it below </w:t>
       </w:r>
       <w:proofErr w:type="spellStart"/>
@@ -6277,8 +6276,102 @@
         <w:rPr>
           <w:lang w:val="en-US"/>
         </w:rPr>
+        <w:t xml:space="preserve">Store the pipeline using </w:t>
+      </w:r>
+      <w:r>
+        <w:rPr>
+          <w:rFonts w:ascii="Consolas" w:hAnsi="Consolas" w:cs="Consolas"/>
+          <w:lang w:val="en-US"/>
+        </w:rPr>
+        <w:t>STRG+S</w:t>
+      </w:r>
+      <w:r>
+        <w:rPr>
+          <w:lang w:val="en-US"/>
+        </w:rPr>
+        <w:t xml:space="preserve"> or by closing the editor. </w:t>
+      </w:r>
+      <w:r>
+        <w:rPr>
+          <w:lang w:val="en-US"/>
+        </w:rPr>
+        <w:t>To be on the safe side</w:t>
+      </w:r>
+      <w:r>
+        <w:rPr>
+          <w:lang w:val="en-US"/>
+        </w:rPr>
+        <w:t xml:space="preserve">, run the validation by </w:t>
+      </w:r>
+      <w:proofErr w:type="spellStart"/>
+      <w:r>
+        <w:rPr>
+          <w:rFonts w:ascii="Consolas" w:hAnsi="Consolas" w:cs="Consolas"/>
+          <w:lang w:val="en-US"/>
+        </w:rPr>
+        <w:t>Validate|Validate</w:t>
+      </w:r>
+      <w:proofErr w:type="spellEnd"/>
+      <w:r>
+        <w:rPr>
+          <w:rFonts w:ascii="Consolas" w:hAnsi="Consolas" w:cs="Consolas"/>
+          <w:lang w:val="en-US"/>
+        </w:rPr>
+        <w:t xml:space="preserve"> All</w:t>
+      </w:r>
+      <w:r>
+        <w:rPr>
+          <w:lang w:val="en-US"/>
+        </w:rPr>
+        <w:t>.</w:t>
+      </w:r>
+      <w:r>
+        <w:rPr>
+          <w:lang w:val="en-US"/>
+        </w:rPr>
+        <w:t xml:space="preserve"> Actually there shall not be any validation errors, but if there are some, please try to fix them. </w:t>
+      </w:r>
+    </w:p>
+    <w:p>
+      <w:pPr>
+        <w:jc w:val="both"/>
+        <w:rPr>
+          <w:lang w:val="en-US"/>
+        </w:rPr>
+      </w:pPr>
+      <w:r>
+        <w:rPr>
+          <w:lang w:val="en-US"/>
+        </w:rPr>
         <w:lastRenderedPageBreak/>
-        <w:t xml:space="preserve">Store the pipeline using </w:t>
+        <w:t xml:space="preserve">Finally, </w:t>
+      </w:r>
+      <w:r>
+        <w:rPr>
+          <w:lang w:val="en-US"/>
+        </w:rPr>
+        <w:t>g</w:t>
+      </w:r>
+      <w:r>
+        <w:rPr>
+          <w:lang w:val="en-US"/>
+        </w:rPr>
+        <w:t xml:space="preserve">o into the top-level configuration option Infrastructure and enable </w:t>
+      </w:r>
+      <w:proofErr w:type="spellStart"/>
+      <w:r>
+        <w:rPr>
+          <w:rFonts w:ascii="Consolas" w:hAnsi="Consolas" w:cs="Consolas"/>
+          <w:lang w:val="en-US"/>
+        </w:rPr>
+        <w:t>MyPipeline</w:t>
+      </w:r>
+      <w:proofErr w:type="spellEnd"/>
+      <w:r>
+        <w:rPr>
+          <w:lang w:val="en-US"/>
+        </w:rPr>
+        <w:t xml:space="preserve"> as an active pipeline. Store the configuration using </w:t>
       </w:r>
       <w:r>
         <w:rPr>
@@ -6291,19 +6384,98 @@
         <w:rPr>
           <w:lang w:val="en-US"/>
         </w:rPr>
-        <w:t xml:space="preserve"> or by closing the editor. </w:t>
-      </w:r>
-      <w:r>
-        <w:rPr>
-          <w:lang w:val="en-US"/>
-        </w:rPr>
-        <w:t>To be on the safe side</w:t>
-      </w:r>
-      <w:r>
-        <w:rPr>
-          <w:lang w:val="en-US"/>
-        </w:rPr>
-        <w:t xml:space="preserve">, run the validation by </w:t>
+        <w:t xml:space="preserve"> or by closing the editor.</w:t>
+      </w:r>
+    </w:p>
+    <w:p>
+      <w:pPr>
+        <w:pStyle w:val="Heading2"/>
+        <w:rPr>
+          <w:lang w:val="en-US"/>
+        </w:rPr>
+      </w:pPr>
+      <w:r>
+        <w:rPr>
+          <w:lang w:val="en-US"/>
+        </w:rPr>
+        <w:t>Instantiating the Infrastructure</w:t>
+      </w:r>
+    </w:p>
+    <w:p>
+      <w:pPr>
+        <w:jc w:val="both"/>
+        <w:rPr>
+          <w:lang w:val="en-US"/>
+        </w:rPr>
+      </w:pPr>
+      <w:r>
+        <w:rPr>
+          <w:lang w:val="en-US"/>
+        </w:rPr>
+        <w:t>Having a valid model at hands, we can now instantiate the model, i.e., turn the model into source</w:t>
+      </w:r>
+      <w:r>
+        <w:rPr>
+          <w:lang w:val="en-US"/>
+        </w:rPr>
+        <w:t xml:space="preserve"> code and related artifacts and to prepare the deployment of the pipelines</w:t>
+      </w:r>
+      <w:r>
+        <w:rPr>
+          <w:lang w:val="en-US"/>
+        </w:rPr>
+        <w:t xml:space="preserve">. This </w:t>
+      </w:r>
+      <w:r>
+        <w:rPr>
+          <w:lang w:val="en-US"/>
+        </w:rPr>
+        <w:t>will include</w:t>
+      </w:r>
+      <w:r>
+        <w:rPr>
+          <w:lang w:val="en-US"/>
+        </w:rPr>
+        <w:t xml:space="preserve"> the new pipeline that you have created above (please ensure that it is marked as </w:t>
+      </w:r>
+      <w:r>
+        <w:rPr>
+          <w:lang w:val="en-US"/>
+        </w:rPr>
+        <w:t xml:space="preserve">an </w:t>
+      </w:r>
+      <w:r>
+        <w:rPr>
+          <w:lang w:val="en-US"/>
+        </w:rPr>
+        <w:t xml:space="preserve">active pipeline in </w:t>
+      </w:r>
+      <w:r>
+        <w:rPr>
+          <w:rFonts w:ascii="Consolas" w:hAnsi="Consolas" w:cs="Consolas"/>
+          <w:lang w:val="en-US"/>
+        </w:rPr>
+        <w:t>Infrastructure</w:t>
+      </w:r>
+      <w:r>
+        <w:rPr>
+          <w:lang w:val="en-US"/>
+        </w:rPr>
+        <w:t>).</w:t>
+      </w:r>
+    </w:p>
+    <w:p>
+      <w:pPr>
+        <w:jc w:val="both"/>
+        <w:rPr>
+          <w:lang w:val="en-US"/>
+        </w:rPr>
+      </w:pPr>
+      <w:r>
+        <w:rPr>
+          <w:lang w:val="en-US"/>
+        </w:rPr>
+        <w:t xml:space="preserve">Start the instantiation by </w:t>
       </w:r>
       <w:proofErr w:type="spellStart"/>
       <w:r>
@@ -6311,7 +6483,7 @@
           <w:rFonts w:ascii="Consolas" w:hAnsi="Consolas" w:cs="Consolas"/>
           <w:lang w:val="en-US"/>
         </w:rPr>
-        <w:t>Validate|Validate</w:t>
+        <w:t>Instantiate|Instantiate</w:t>
       </w:r>
       <w:proofErr w:type="spellEnd"/>
       <w:r>
@@ -6319,7 +6491,279 @@
           <w:rFonts w:ascii="Consolas" w:hAnsi="Consolas" w:cs="Consolas"/>
           <w:lang w:val="en-US"/>
         </w:rPr>
-        <w:t xml:space="preserve"> All</w:t>
+        <w:t xml:space="preserve"> local</w:t>
+      </w:r>
+      <w:r>
+        <w:rPr>
+          <w:lang w:val="en-US"/>
+        </w:rPr>
+        <w:t>. If there are any editors</w:t>
+      </w:r>
+      <w:r>
+        <w:rPr>
+          <w:lang w:val="en-US"/>
+        </w:rPr>
+        <w:t xml:space="preserve"> with changes</w:t>
+      </w:r>
+      <w:r>
+        <w:rPr>
+          <w:lang w:val="en-US"/>
+        </w:rPr>
+        <w:t>, QM-</w:t>
+      </w:r>
+      <w:proofErr w:type="spellStart"/>
+      <w:r>
+        <w:rPr>
+          <w:lang w:val="en-US"/>
+        </w:rPr>
+        <w:t>IConf</w:t>
+      </w:r>
+      <w:proofErr w:type="spellEnd"/>
+      <w:r>
+        <w:rPr>
+          <w:lang w:val="en-US"/>
+        </w:rPr>
+        <w:t xml:space="preserve"> </w:t>
+      </w:r>
+      <w:r>
+        <w:rPr>
+          <w:lang w:val="en-US"/>
+        </w:rPr>
+        <w:t>will ask</w:t>
+      </w:r>
+      <w:r>
+        <w:rPr>
+          <w:lang w:val="en-US"/>
+        </w:rPr>
+        <w:t xml:space="preserve"> you whether </w:t>
+      </w:r>
+      <w:r>
+        <w:rPr>
+          <w:lang w:val="en-US"/>
+        </w:rPr>
+        <w:t xml:space="preserve">the changes </w:t>
+      </w:r>
+      <w:r>
+        <w:rPr>
+          <w:lang w:val="en-US"/>
+        </w:rPr>
+        <w:t>shall be saved, and finally, QM-</w:t>
+      </w:r>
+      <w:proofErr w:type="spellStart"/>
+      <w:r>
+        <w:rPr>
+          <w:lang w:val="en-US"/>
+        </w:rPr>
+        <w:t>IConf</w:t>
+      </w:r>
+      <w:proofErr w:type="spellEnd"/>
+      <w:r>
+        <w:rPr>
+          <w:lang w:val="en-US"/>
+        </w:rPr>
+        <w:t xml:space="preserve"> will </w:t>
+      </w:r>
+      <w:r>
+        <w:rPr>
+          <w:lang w:val="en-US"/>
+        </w:rPr>
+        <w:t>perform</w:t>
+      </w:r>
+      <w:r>
+        <w:rPr>
+          <w:lang w:val="en-US"/>
+        </w:rPr>
+        <w:t xml:space="preserve"> a validation. </w:t>
+      </w:r>
+      <w:r>
+        <w:rPr>
+          <w:lang w:val="en-US"/>
+        </w:rPr>
+        <w:t>If the validation is successful, QM-</w:t>
+      </w:r>
+      <w:proofErr w:type="spellStart"/>
+      <w:r>
+        <w:rPr>
+          <w:lang w:val="en-US"/>
+        </w:rPr>
+        <w:t>IConf</w:t>
+      </w:r>
+      <w:proofErr w:type="spellEnd"/>
+      <w:r>
+        <w:rPr>
+          <w:lang w:val="en-US"/>
+        </w:rPr>
+        <w:t xml:space="preserve"> </w:t>
+      </w:r>
+      <w:r>
+        <w:rPr>
+          <w:lang w:val="en-US"/>
+        </w:rPr>
+        <w:t>will ask</w:t>
+      </w:r>
+      <w:r>
+        <w:rPr>
+          <w:lang w:val="en-US"/>
+        </w:rPr>
+        <w:t xml:space="preserve"> you to </w:t>
+      </w:r>
+      <w:r>
+        <w:rPr>
+          <w:lang w:val="en-US"/>
+        </w:rPr>
+        <w:t xml:space="preserve">select </w:t>
+      </w:r>
+      <w:r>
+        <w:rPr>
+          <w:lang w:val="en-US"/>
+        </w:rPr>
+        <w:t xml:space="preserve">the </w:t>
+      </w:r>
+      <w:r>
+        <w:rPr>
+          <w:lang w:val="en-US"/>
+        </w:rPr>
+        <w:t xml:space="preserve">target folder </w:t>
+      </w:r>
+      <w:r>
+        <w:rPr>
+          <w:lang w:val="en-US"/>
+        </w:rPr>
+        <w:t xml:space="preserve">for the instantiation </w:t>
+      </w:r>
+      <w:r>
+        <w:rPr>
+          <w:lang w:val="en-US"/>
+        </w:rPr>
+        <w:t>on your hard</w:t>
+      </w:r>
+      <w:r>
+        <w:rPr>
+          <w:lang w:val="en-US"/>
+        </w:rPr>
+        <w:t xml:space="preserve"> </w:t>
+      </w:r>
+      <w:r>
+        <w:rPr>
+          <w:lang w:val="en-US"/>
+        </w:rPr>
+        <w:t>disk</w:t>
+      </w:r>
+      <w:r>
+        <w:rPr>
+          <w:lang w:val="en-US"/>
+        </w:rPr>
+        <w:t>, i.e., a folder</w:t>
+      </w:r>
+      <w:r>
+        <w:rPr>
+          <w:lang w:val="en-US"/>
+        </w:rPr>
+        <w:t xml:space="preserve"> where the generated sources</w:t>
+      </w:r>
+      <w:r>
+        <w:rPr>
+          <w:lang w:val="en-US"/>
+        </w:rPr>
+        <w:t>, artifacts and deployable archives</w:t>
+      </w:r>
+      <w:r>
+        <w:rPr>
+          <w:lang w:val="en-US"/>
+        </w:rPr>
+        <w:t xml:space="preserve"> shall be stored. After </w:t>
+      </w:r>
+      <w:r>
+        <w:rPr>
+          <w:lang w:val="en-US"/>
+        </w:rPr>
+        <w:t xml:space="preserve">the selection of the </w:t>
+      </w:r>
+      <w:r>
+        <w:rPr>
+          <w:lang w:val="en-US"/>
+        </w:rPr>
+        <w:t>target folder</w:t>
+      </w:r>
+      <w:r>
+        <w:rPr>
+          <w:lang w:val="en-US"/>
+        </w:rPr>
+        <w:t>,</w:t>
+      </w:r>
+      <w:r>
+        <w:rPr>
+          <w:lang w:val="en-US"/>
+        </w:rPr>
+        <w:t xml:space="preserve"> QM-</w:t>
+      </w:r>
+      <w:proofErr w:type="spellStart"/>
+      <w:r>
+        <w:rPr>
+          <w:lang w:val="en-US"/>
+        </w:rPr>
+        <w:t>IConf</w:t>
+      </w:r>
+      <w:proofErr w:type="spellEnd"/>
+      <w:r>
+        <w:rPr>
+          <w:lang w:val="en-US"/>
+        </w:rPr>
+        <w:t xml:space="preserve"> </w:t>
+      </w:r>
+      <w:r>
+        <w:rPr>
+          <w:lang w:val="en-US"/>
+        </w:rPr>
+        <w:t xml:space="preserve">performs the instantiation of </w:t>
+      </w:r>
+      <w:r>
+        <w:rPr>
+          <w:lang w:val="en-US"/>
+        </w:rPr>
+        <w:t>the model. You can either follow the console output or have an eye on a file system browser for the target directory. Depending on the number of pipelines to be instantiated and the power of your computer, the entire process may run 45 seconds or longer. Thereby, various source code</w:t>
+      </w:r>
+      <w:r>
+        <w:rPr>
+          <w:lang w:val="en-US"/>
+        </w:rPr>
+        <w:t>,</w:t>
+      </w:r>
+      <w:r>
+        <w:rPr>
+          <w:lang w:val="en-US"/>
+        </w:rPr>
+        <w:t xml:space="preserve"> data </w:t>
+      </w:r>
+      <w:r>
+        <w:rPr>
+          <w:lang w:val="en-US"/>
+        </w:rPr>
+        <w:t xml:space="preserve">and </w:t>
+      </w:r>
+      <w:r>
+        <w:rPr>
+          <w:lang w:val="en-US"/>
+        </w:rPr>
+        <w:t>Maven build specifications are created</w:t>
+      </w:r>
+      <w:r>
+        <w:rPr>
+          <w:lang w:val="en-US"/>
+        </w:rPr>
+        <w:t xml:space="preserve">. The build specifications are </w:t>
+      </w:r>
+      <w:r>
+        <w:rPr>
+          <w:lang w:val="en-US"/>
+        </w:rPr>
+        <w:t>executed</w:t>
+      </w:r>
+      <w:r>
+        <w:rPr>
+          <w:lang w:val="en-US"/>
+        </w:rPr>
+        <w:t xml:space="preserve"> to integrate the algorithms with the pipelines and to obtain deployable artifacts</w:t>
       </w:r>
       <w:r>
         <w:rPr>
@@ -6331,61 +6775,111 @@
         <w:rPr>
           <w:lang w:val="en-US"/>
         </w:rPr>
-        <w:t xml:space="preserve"> Actually there shall not be any validation errors, but if there are some, please try to fix them. </w:t>
-      </w:r>
-    </w:p>
-    <w:p>
-      <w:pPr>
-        <w:jc w:val="both"/>
-        <w:rPr>
-          <w:lang w:val="en-US"/>
-        </w:rPr>
-      </w:pPr>
-      <w:r>
-        <w:rPr>
-          <w:lang w:val="en-US"/>
-        </w:rPr>
-        <w:t xml:space="preserve">Finally, </w:t>
-      </w:r>
-      <w:r>
-        <w:rPr>
-          <w:lang w:val="en-US"/>
-        </w:rPr>
-        <w:t>g</w:t>
-      </w:r>
-      <w:r>
-        <w:rPr>
-          <w:lang w:val="en-US"/>
-        </w:rPr>
-        <w:t xml:space="preserve">o into the top-level configuration option Infrastructure and enable </w:t>
+        <w:t xml:space="preserve"> You may browse through the generated artifacts, e.g., using your favorite tools.</w:t>
+      </w:r>
+    </w:p>
+    <w:p>
+      <w:pPr>
+        <w:jc w:val="both"/>
+        <w:rPr>
+          <w:lang w:val="en-US"/>
+        </w:rPr>
+      </w:pPr>
+      <w:r>
+        <w:rPr>
+          <w:lang w:val="en-US"/>
+        </w:rPr>
+        <w:t xml:space="preserve">At this stage, the </w:t>
+      </w:r>
+      <w:r>
+        <w:rPr>
+          <w:lang w:val="en-US"/>
+        </w:rPr>
+        <w:t xml:space="preserve">configuration and instantiation </w:t>
+      </w:r>
+      <w:r>
+        <w:rPr>
+          <w:lang w:val="en-US"/>
+        </w:rPr>
+        <w:t xml:space="preserve">support </w:t>
+      </w:r>
+      <w:r>
+        <w:rPr>
+          <w:lang w:val="en-US"/>
+        </w:rPr>
+        <w:t>of QM-</w:t>
       </w:r>
       <w:proofErr w:type="spellStart"/>
       <w:r>
         <w:rPr>
-          <w:rFonts w:ascii="Consolas" w:hAnsi="Consolas" w:cs="Consolas"/>
-          <w:lang w:val="en-US"/>
-        </w:rPr>
-        <w:t>MyPipeline</w:t>
+          <w:lang w:val="en-US"/>
+        </w:rPr>
+        <w:t>IConf</w:t>
       </w:r>
       <w:proofErr w:type="spellEnd"/>
       <w:r>
         <w:rPr>
           <w:lang w:val="en-US"/>
         </w:rPr>
-        <w:t xml:space="preserve"> as an active pipeline. Store the configuration using </w:t>
-      </w:r>
-      <w:r>
-        <w:rPr>
-          <w:rFonts w:ascii="Consolas" w:hAnsi="Consolas" w:cs="Consolas"/>
-          <w:lang w:val="en-US"/>
-        </w:rPr>
-        <w:t>STRG+S</w:t>
-      </w:r>
-      <w:r>
-        <w:rPr>
-          <w:lang w:val="en-US"/>
-        </w:rPr>
-        <w:t xml:space="preserve"> or by closing the editor.</w:t>
+        <w:t xml:space="preserve"> ends. Deploying the generated pipelines into a production pipeline repository would be a next </w:t>
+      </w:r>
+      <w:r>
+        <w:rPr>
+          <w:lang w:val="en-US"/>
+        </w:rPr>
+        <w:t xml:space="preserve">logical </w:t>
+      </w:r>
+      <w:r>
+        <w:rPr>
+          <w:lang w:val="en-US"/>
+        </w:rPr>
+        <w:t>step. Currently, this is done by the continuous integration server, which runs the instantiation process in a headless manner and finally deploys the resulting pipelines</w:t>
+      </w:r>
+      <w:r>
+        <w:rPr>
+          <w:lang w:val="en-US"/>
+        </w:rPr>
+        <w:t xml:space="preserve">, but shall become part of the functionality of </w:t>
+      </w:r>
+      <w:r>
+        <w:rPr>
+          <w:lang w:val="en-US"/>
+        </w:rPr>
+        <w:t>QM-</w:t>
+      </w:r>
+      <w:proofErr w:type="spellStart"/>
+      <w:r>
+        <w:rPr>
+          <w:lang w:val="en-US"/>
+        </w:rPr>
+        <w:t>IConf</w:t>
+      </w:r>
+      <w:proofErr w:type="spellEnd"/>
+      <w:r>
+        <w:rPr>
+          <w:lang w:val="en-US"/>
+        </w:rPr>
+        <w:t>. Using QM-</w:t>
+      </w:r>
+      <w:proofErr w:type="spellStart"/>
+      <w:r>
+        <w:rPr>
+          <w:lang w:val="en-US"/>
+        </w:rPr>
+        <w:t>IConf</w:t>
+      </w:r>
+      <w:proofErr w:type="spellEnd"/>
+      <w:r>
+        <w:rPr>
+          <w:lang w:val="en-US"/>
+        </w:rPr>
+        <w:t xml:space="preserve"> as a runtime dashboard is currently under development and out of scope of this evaluation</w:t>
+      </w:r>
+      <w:r>
+        <w:rPr>
+          <w:lang w:val="en-US"/>
+        </w:rPr>
+        <w:t>.</w:t>
       </w:r>
     </w:p>
     <w:p>
@@ -6399,372 +6893,77 @@
         <w:rPr>
           <w:lang w:val="en-US"/>
         </w:rPr>
-        <w:t>Instantiating the Infrastructure</w:t>
-      </w:r>
-    </w:p>
-    <w:p>
-      <w:pPr>
-        <w:jc w:val="both"/>
-        <w:rPr>
-          <w:lang w:val="en-US"/>
-        </w:rPr>
-      </w:pPr>
-      <w:r>
-        <w:rPr>
-          <w:lang w:val="en-US"/>
-        </w:rPr>
-        <w:t>Having a valid model at hands, we can now instantiate the model, i.e., turn the model into source</w:t>
-      </w:r>
-      <w:r>
-        <w:rPr>
-          <w:lang w:val="en-US"/>
-        </w:rPr>
-        <w:t xml:space="preserve"> code and related artifacts and to prepare the deployment of the pipelines</w:t>
-      </w:r>
-      <w:r>
-        <w:rPr>
-          <w:lang w:val="en-US"/>
-        </w:rPr>
-        <w:t xml:space="preserve">. This </w:t>
-      </w:r>
-      <w:r>
-        <w:rPr>
-          <w:lang w:val="en-US"/>
-        </w:rPr>
-        <w:t>will include</w:t>
-      </w:r>
-      <w:r>
-        <w:rPr>
-          <w:lang w:val="en-US"/>
-        </w:rPr>
-        <w:t xml:space="preserve"> the new pipeline that you have created above (please ensure that it is marked as </w:t>
-      </w:r>
-      <w:r>
-        <w:rPr>
-          <w:lang w:val="en-US"/>
-        </w:rPr>
-        <w:t xml:space="preserve">an </w:t>
-      </w:r>
-      <w:r>
-        <w:rPr>
-          <w:lang w:val="en-US"/>
-        </w:rPr>
-        <w:t xml:space="preserve">active pipeline in </w:t>
-      </w:r>
-      <w:r>
-        <w:rPr>
-          <w:rFonts w:ascii="Consolas" w:hAnsi="Consolas" w:cs="Consolas"/>
-          <w:lang w:val="en-US"/>
-        </w:rPr>
-        <w:t>Infrastructure</w:t>
-      </w:r>
-      <w:r>
-        <w:rPr>
-          <w:lang w:val="en-US"/>
-        </w:rPr>
-        <w:t>).</w:t>
-      </w:r>
-    </w:p>
-    <w:p>
-      <w:pPr>
-        <w:jc w:val="both"/>
-        <w:rPr>
-          <w:lang w:val="en-US"/>
-        </w:rPr>
-      </w:pPr>
-      <w:r>
-        <w:rPr>
-          <w:lang w:val="en-US"/>
-        </w:rPr>
-        <w:t xml:space="preserve">Start the instantiation by </w:t>
-      </w:r>
-      <w:proofErr w:type="spellStart"/>
-      <w:r>
-        <w:rPr>
-          <w:rFonts w:ascii="Consolas" w:hAnsi="Consolas" w:cs="Consolas"/>
-          <w:lang w:val="en-US"/>
-        </w:rPr>
-        <w:t>Instantiate|Instantiate</w:t>
-      </w:r>
-      <w:proofErr w:type="spellEnd"/>
-      <w:r>
-        <w:rPr>
-          <w:rFonts w:ascii="Consolas" w:hAnsi="Consolas" w:cs="Consolas"/>
-          <w:lang w:val="en-US"/>
-        </w:rPr>
-        <w:t xml:space="preserve"> local</w:t>
-      </w:r>
-      <w:r>
-        <w:rPr>
-          <w:lang w:val="en-US"/>
-        </w:rPr>
-        <w:t>. If there are any editors</w:t>
-      </w:r>
-      <w:r>
-        <w:rPr>
-          <w:lang w:val="en-US"/>
-        </w:rPr>
-        <w:t xml:space="preserve"> with changes</w:t>
-      </w:r>
-      <w:r>
-        <w:rPr>
-          <w:lang w:val="en-US"/>
-        </w:rPr>
-        <w:t>, QM-</w:t>
-      </w:r>
-      <w:proofErr w:type="spellStart"/>
-      <w:r>
-        <w:rPr>
-          <w:lang w:val="en-US"/>
-        </w:rPr>
-        <w:t>IConf</w:t>
-      </w:r>
-      <w:proofErr w:type="spellEnd"/>
-      <w:r>
-        <w:rPr>
-          <w:lang w:val="en-US"/>
-        </w:rPr>
-        <w:t xml:space="preserve"> </w:t>
-      </w:r>
-      <w:r>
-        <w:rPr>
-          <w:lang w:val="en-US"/>
-        </w:rPr>
-        <w:t>will ask</w:t>
-      </w:r>
-      <w:r>
-        <w:rPr>
-          <w:lang w:val="en-US"/>
-        </w:rPr>
-        <w:t xml:space="preserve"> you whether </w:t>
-      </w:r>
-      <w:r>
-        <w:rPr>
-          <w:lang w:val="en-US"/>
-        </w:rPr>
-        <w:t xml:space="preserve">the changes </w:t>
-      </w:r>
-      <w:r>
-        <w:rPr>
-          <w:lang w:val="en-US"/>
-        </w:rPr>
-        <w:t>shall be saved, and finally, QM-</w:t>
-      </w:r>
-      <w:proofErr w:type="spellStart"/>
-      <w:r>
-        <w:rPr>
-          <w:lang w:val="en-US"/>
-        </w:rPr>
-        <w:t>IConf</w:t>
-      </w:r>
-      <w:proofErr w:type="spellEnd"/>
-      <w:r>
-        <w:rPr>
-          <w:lang w:val="en-US"/>
-        </w:rPr>
-        <w:t xml:space="preserve"> will </w:t>
-      </w:r>
-      <w:r>
-        <w:rPr>
-          <w:lang w:val="en-US"/>
-        </w:rPr>
-        <w:t>perform</w:t>
-      </w:r>
-      <w:r>
-        <w:rPr>
-          <w:lang w:val="en-US"/>
-        </w:rPr>
-        <w:t xml:space="preserve"> a validation. </w:t>
-      </w:r>
-      <w:r>
-        <w:rPr>
-          <w:lang w:val="en-US"/>
-        </w:rPr>
-        <w:t>If the validation is successful, QM-</w:t>
-      </w:r>
-      <w:proofErr w:type="spellStart"/>
-      <w:r>
-        <w:rPr>
-          <w:lang w:val="en-US"/>
-        </w:rPr>
-        <w:t>IConf</w:t>
-      </w:r>
-      <w:proofErr w:type="spellEnd"/>
-      <w:r>
-        <w:rPr>
-          <w:lang w:val="en-US"/>
-        </w:rPr>
-        <w:t xml:space="preserve"> </w:t>
-      </w:r>
-      <w:r>
-        <w:rPr>
-          <w:lang w:val="en-US"/>
-        </w:rPr>
-        <w:t>will ask</w:t>
-      </w:r>
-      <w:r>
-        <w:rPr>
-          <w:lang w:val="en-US"/>
-        </w:rPr>
-        <w:t xml:space="preserve"> you to </w:t>
-      </w:r>
-      <w:r>
-        <w:rPr>
-          <w:lang w:val="en-US"/>
-        </w:rPr>
-        <w:t xml:space="preserve">select </w:t>
-      </w:r>
-      <w:r>
-        <w:rPr>
-          <w:lang w:val="en-US"/>
-        </w:rPr>
-        <w:t xml:space="preserve">the </w:t>
-      </w:r>
-      <w:r>
-        <w:rPr>
-          <w:lang w:val="en-US"/>
-        </w:rPr>
-        <w:t xml:space="preserve">target folder </w:t>
-      </w:r>
-      <w:r>
-        <w:rPr>
-          <w:lang w:val="en-US"/>
-        </w:rPr>
-        <w:t xml:space="preserve">for the instantiation </w:t>
-      </w:r>
-      <w:r>
-        <w:rPr>
-          <w:lang w:val="en-US"/>
-        </w:rPr>
-        <w:t>on your hard</w:t>
-      </w:r>
-      <w:r>
-        <w:rPr>
-          <w:lang w:val="en-US"/>
-        </w:rPr>
-        <w:t xml:space="preserve"> </w:t>
-      </w:r>
-      <w:r>
-        <w:rPr>
-          <w:lang w:val="en-US"/>
-        </w:rPr>
-        <w:t>disk</w:t>
-      </w:r>
-      <w:r>
-        <w:rPr>
-          <w:lang w:val="en-US"/>
-        </w:rPr>
-        <w:t>, i.e., a folder</w:t>
-      </w:r>
-      <w:r>
-        <w:rPr>
-          <w:lang w:val="en-US"/>
-        </w:rPr>
-        <w:t xml:space="preserve"> where the generated sources</w:t>
-      </w:r>
-      <w:r>
-        <w:rPr>
-          <w:lang w:val="en-US"/>
-        </w:rPr>
-        <w:t>, artifacts and deployable archives</w:t>
-      </w:r>
-      <w:r>
-        <w:rPr>
-          <w:lang w:val="en-US"/>
-        </w:rPr>
-        <w:t xml:space="preserve"> shall be stored. After </w:t>
-      </w:r>
-      <w:r>
-        <w:rPr>
-          <w:lang w:val="en-US"/>
-        </w:rPr>
-        <w:t xml:space="preserve">the selection of the </w:t>
-      </w:r>
-      <w:r>
-        <w:rPr>
-          <w:lang w:val="en-US"/>
-        </w:rPr>
-        <w:t>target folder</w:t>
-      </w:r>
-      <w:r>
-        <w:rPr>
-          <w:lang w:val="en-US"/>
-        </w:rPr>
-        <w:t>,</w:t>
-      </w:r>
-      <w:r>
-        <w:rPr>
-          <w:lang w:val="en-US"/>
-        </w:rPr>
-        <w:t xml:space="preserve"> QM-</w:t>
-      </w:r>
-      <w:proofErr w:type="spellStart"/>
-      <w:r>
-        <w:rPr>
-          <w:lang w:val="en-US"/>
-        </w:rPr>
-        <w:t>IConf</w:t>
-      </w:r>
-      <w:proofErr w:type="spellEnd"/>
-      <w:r>
-        <w:rPr>
-          <w:lang w:val="en-US"/>
-        </w:rPr>
-        <w:t xml:space="preserve"> </w:t>
-      </w:r>
-      <w:r>
-        <w:rPr>
-          <w:lang w:val="en-US"/>
-        </w:rPr>
-        <w:t xml:space="preserve">performs the instantiation of </w:t>
-      </w:r>
-      <w:r>
-        <w:rPr>
-          <w:lang w:val="en-US"/>
-        </w:rPr>
-        <w:t>the model. You can either follow the console output or have an eye on a file system browser for the target directory. Depending on the number of pipelines to be instantiated and the power of your computer, the entire process may run 45 seconds or longer. Thereby, various source code</w:t>
-      </w:r>
-      <w:r>
-        <w:rPr>
-          <w:lang w:val="en-US"/>
-        </w:rPr>
-        <w:t>,</w:t>
-      </w:r>
-      <w:r>
-        <w:rPr>
-          <w:lang w:val="en-US"/>
-        </w:rPr>
-        <w:t xml:space="preserve"> data </w:t>
-      </w:r>
-      <w:r>
-        <w:rPr>
-          <w:lang w:val="en-US"/>
-        </w:rPr>
-        <w:t xml:space="preserve">and </w:t>
-      </w:r>
-      <w:r>
-        <w:rPr>
-          <w:lang w:val="en-US"/>
-        </w:rPr>
-        <w:t>Maven build specifications are created</w:t>
-      </w:r>
-      <w:r>
-        <w:rPr>
-          <w:lang w:val="en-US"/>
-        </w:rPr>
-        <w:t xml:space="preserve">. The build specifications are </w:t>
-      </w:r>
-      <w:r>
-        <w:rPr>
-          <w:lang w:val="en-US"/>
-        </w:rPr>
-        <w:t>executed</w:t>
-      </w:r>
-      <w:r>
-        <w:rPr>
-          <w:lang w:val="en-US"/>
-        </w:rPr>
-        <w:t xml:space="preserve"> to integrate the algorithms with the pipelines and to obtain deployable artifacts</w:t>
+        <w:t>Glossary</w:t>
+      </w:r>
+    </w:p>
+    <w:p>
+      <w:pPr>
+        <w:jc w:val="both"/>
+        <w:rPr>
+          <w:lang w:val="en-US"/>
+        </w:rPr>
+      </w:pPr>
+      <w:r>
+        <w:rPr>
+          <w:b/>
+          <w:lang w:val="en-US"/>
+        </w:rPr>
+        <w:t>(Infrastructure) Administrator:</w:t>
+      </w:r>
+      <w:r>
+        <w:rPr>
+          <w:lang w:val="en-US"/>
+        </w:rPr>
+        <w:t xml:space="preserve"> Role in the QualiMaster project filled by persons administering the infrastructure, defining the algorithms etc (except for pipelines).</w:t>
+      </w:r>
+    </w:p>
+    <w:p>
+      <w:pPr>
+        <w:jc w:val="both"/>
+        <w:rPr>
+          <w:lang w:val="en-US"/>
+        </w:rPr>
+      </w:pPr>
+      <w:r>
+        <w:rPr>
+          <w:b/>
+          <w:lang w:val="en-US"/>
+        </w:rPr>
+        <w:t>Algorithm Family:</w:t>
+      </w:r>
+      <w:r>
+        <w:rPr>
+          <w:lang w:val="en-US"/>
+        </w:rPr>
+        <w:t xml:space="preserve"> A set of algorithms with the same or rather similar semantics but different quality tradeoffs. A human user (infrastructure administrator) configures the algorithms, which belong to a certain family.</w:t>
+      </w:r>
+    </w:p>
+    <w:p>
+      <w:pPr>
+        <w:jc w:val="both"/>
+        <w:rPr>
+          <w:b/>
+          <w:lang w:val="en-US"/>
+        </w:rPr>
+      </w:pPr>
+      <w:r>
+        <w:rPr>
+          <w:b/>
+          <w:lang w:val="en-US"/>
+        </w:rPr>
+        <w:t>Algorithm Provider:</w:t>
+      </w:r>
+      <w:r>
+        <w:rPr>
+          <w:lang w:val="en-US"/>
+        </w:rPr>
+        <w:t xml:space="preserve"> Role in the QualiMaster project filled by persons developing specific data analysis algorithms according to given interfaces</w:t>
+      </w:r>
+      <w:r>
+        <w:rPr>
+          <w:lang w:val="en-US"/>
+        </w:rPr>
+        <w:t xml:space="preserve"> defined in the Configuration Model</w:t>
       </w:r>
       <w:r>
         <w:rPr>
@@ -6772,130 +6971,6 @@
         </w:rPr>
         <w:t>.</w:t>
       </w:r>
-      <w:r>
-        <w:rPr>
-          <w:lang w:val="en-US"/>
-        </w:rPr>
-        <w:t xml:space="preserve"> You may browse through the generated artifacts, e.g., using your favorite tools.</w:t>
-      </w:r>
-    </w:p>
-    <w:p>
-      <w:pPr>
-        <w:jc w:val="both"/>
-        <w:rPr>
-          <w:lang w:val="en-US"/>
-        </w:rPr>
-      </w:pPr>
-      <w:r>
-        <w:rPr>
-          <w:lang w:val="en-US"/>
-        </w:rPr>
-        <w:t xml:space="preserve">At this stage, the </w:t>
-      </w:r>
-      <w:r>
-        <w:rPr>
-          <w:lang w:val="en-US"/>
-        </w:rPr>
-        <w:t xml:space="preserve">configuration and instantiation </w:t>
-      </w:r>
-      <w:r>
-        <w:rPr>
-          <w:lang w:val="en-US"/>
-        </w:rPr>
-        <w:t xml:space="preserve">support </w:t>
-      </w:r>
-      <w:r>
-        <w:rPr>
-          <w:lang w:val="en-US"/>
-        </w:rPr>
-        <w:t>of QM-</w:t>
-      </w:r>
-      <w:proofErr w:type="spellStart"/>
-      <w:r>
-        <w:rPr>
-          <w:lang w:val="en-US"/>
-        </w:rPr>
-        <w:t>IConf</w:t>
-      </w:r>
-      <w:proofErr w:type="spellEnd"/>
-      <w:r>
-        <w:rPr>
-          <w:lang w:val="en-US"/>
-        </w:rPr>
-        <w:t xml:space="preserve"> ends. Deploying the generated pipelines into a production pipeline repository would be a next </w:t>
-      </w:r>
-      <w:r>
-        <w:rPr>
-          <w:lang w:val="en-US"/>
-        </w:rPr>
-        <w:t xml:space="preserve">logical </w:t>
-      </w:r>
-      <w:r>
-        <w:rPr>
-          <w:lang w:val="en-US"/>
-        </w:rPr>
-        <w:t>step. Currently, this is done by the continuous integration server, which runs the instantiation process in a headless manner and finally deploys the resulting pipelines</w:t>
-      </w:r>
-      <w:r>
-        <w:rPr>
-          <w:lang w:val="en-US"/>
-        </w:rPr>
-        <w:t xml:space="preserve">, but shall become part of the functionality of </w:t>
-      </w:r>
-      <w:r>
-        <w:rPr>
-          <w:lang w:val="en-US"/>
-        </w:rPr>
-        <w:t>QM-</w:t>
-      </w:r>
-      <w:proofErr w:type="spellStart"/>
-      <w:r>
-        <w:rPr>
-          <w:lang w:val="en-US"/>
-        </w:rPr>
-        <w:t>IConf</w:t>
-      </w:r>
-      <w:proofErr w:type="spellEnd"/>
-      <w:r>
-        <w:rPr>
-          <w:lang w:val="en-US"/>
-        </w:rPr>
-        <w:t>. Using QM-</w:t>
-      </w:r>
-      <w:proofErr w:type="spellStart"/>
-      <w:r>
-        <w:rPr>
-          <w:lang w:val="en-US"/>
-        </w:rPr>
-        <w:t>IConf</w:t>
-      </w:r>
-      <w:proofErr w:type="spellEnd"/>
-      <w:r>
-        <w:rPr>
-          <w:lang w:val="en-US"/>
-        </w:rPr>
-        <w:t xml:space="preserve"> as a runtime dashboard is currently under development and out of scope of this evaluation</w:t>
-      </w:r>
-      <w:r>
-        <w:rPr>
-          <w:lang w:val="en-US"/>
-        </w:rPr>
-        <w:t>.</w:t>
-      </w:r>
-    </w:p>
-    <w:p>
-      <w:pPr>
-        <w:pStyle w:val="Heading2"/>
-        <w:rPr>
-          <w:lang w:val="en-US"/>
-        </w:rPr>
-      </w:pPr>
-      <w:r>
-        <w:rPr>
-          <w:lang w:val="en-US"/>
-        </w:rPr>
-        <w:t>Glossary</w:t>
-      </w:r>
     </w:p>
     <w:p>
       <w:pPr>
@@ -6909,13 +6984,25 @@
           <w:b/>
           <w:lang w:val="en-US"/>
         </w:rPr>
-        <w:t>(Infrastructure) Administrator:</w:t>
-      </w:r>
-      <w:r>
-        <w:rPr>
-          <w:lang w:val="en-US"/>
-        </w:rPr>
-        <w:t xml:space="preserve"> Role in the QualiMaster project filled by persons administering the infrastructure, defining the algorithms etc (except for pipelines).</w:t>
+        <w:t xml:space="preserve">Configurable Element: </w:t>
+      </w:r>
+      <w:r>
+        <w:rPr>
+          <w:lang w:val="en-US"/>
+        </w:rPr>
+        <w:t>Something that can be configured</w:t>
+      </w:r>
+      <w:r>
+        <w:rPr>
+          <w:lang w:val="en-US"/>
+        </w:rPr>
+        <w:t>, typically characterized by certain limitations and interdependencies given in the Configuration Meta Model, e.g., an algorithm family cannot be used at a certain position within a pipeline if the input/output fields of the family does not match the predecessors and successors in the pipelin</w:t>
+      </w:r>
+      <w:r>
+        <w:rPr>
+          <w:lang w:val="en-US"/>
+        </w:rPr>
+        <w:t>e structure.</w:t>
       </w:r>
     </w:p>
     <w:p>
@@ -6930,47 +7017,39 @@
           <w:b/>
           <w:lang w:val="en-US"/>
         </w:rPr>
-        <w:t>Algorithm Family:</w:t>
-      </w:r>
-      <w:r>
-        <w:rPr>
-          <w:lang w:val="en-US"/>
-        </w:rPr>
-        <w:t xml:space="preserve"> A set of algorithms with the same or rather similar semantics but different quality tradeoffs. A human user (infrastructure administrator) configures the algorithms, which belong to a certain family.</w:t>
-      </w:r>
-    </w:p>
-    <w:p>
-      <w:pPr>
-        <w:jc w:val="both"/>
+        <w:t xml:space="preserve">Configuration </w:t>
+      </w:r>
+      <w:r>
         <w:rPr>
           <w:b/>
           <w:lang w:val="en-US"/>
         </w:rPr>
-      </w:pPr>
+        <w:t xml:space="preserve">(Meta) </w:t>
+      </w:r>
       <w:r>
         <w:rPr>
           <w:b/>
           <w:lang w:val="en-US"/>
         </w:rPr>
-        <w:t>Algorithm Provider:</w:t>
-      </w:r>
-      <w:r>
-        <w:rPr>
-          <w:lang w:val="en-US"/>
-        </w:rPr>
-        <w:t xml:space="preserve"> Role in the QualiMaster project filled by persons developing specific data analysis algorithms according to given interfaces</w:t>
-      </w:r>
-      <w:r>
-        <w:rPr>
-          <w:lang w:val="en-US"/>
-        </w:rPr>
-        <w:t xml:space="preserve"> defined in the Configuration Model</w:t>
-      </w:r>
-      <w:r>
-        <w:rPr>
-          <w:lang w:val="en-US"/>
-        </w:rPr>
-        <w:t>.</w:t>
+        <w:t>Model:</w:t>
+      </w:r>
+      <w:r>
+        <w:rPr>
+          <w:lang w:val="en-US"/>
+        </w:rPr>
+        <w:t xml:space="preserve"> The QualiMaster Configuration Model captures the user decisions on settings (configurable elements) of the QualiMaster Infrastructure, including pipelines, algorithms to use and available hardware. Not visible to the user is the Configuration Meta Model, i.e., the definition of the configurable elements, their characteristics and inter-dependencies / constraints defining the </w:t>
+      </w:r>
+      <w:r>
+        <w:rPr>
+          <w:lang w:val="en-US"/>
+        </w:rPr>
+        <w:t xml:space="preserve">rules </w:t>
+      </w:r>
+      <w:r>
+        <w:rPr>
+          <w:lang w:val="en-US"/>
+        </w:rPr>
+        <w:t>for validation.</w:t>
       </w:r>
     </w:p>
     <w:p>
@@ -6985,25 +7064,13 @@
           <w:b/>
           <w:lang w:val="en-US"/>
         </w:rPr>
-        <w:t xml:space="preserve">Configurable Element: </w:t>
-      </w:r>
-      <w:r>
-        <w:rPr>
-          <w:lang w:val="en-US"/>
-        </w:rPr>
-        <w:t>Something that can be configured</w:t>
-      </w:r>
-      <w:r>
-        <w:rPr>
-          <w:lang w:val="en-US"/>
-        </w:rPr>
-        <w:t>, typically characterized by certain limitations and interdependencies given in the Configuration Meta Model, e.g., an algorithm family cannot be used at a certain position within a pipeline if the input/output fields of the family does not match the predecessors and successors in the pipelin</w:t>
-      </w:r>
-      <w:r>
-        <w:rPr>
-          <w:lang w:val="en-US"/>
-        </w:rPr>
-        <w:t>e structure.</w:t>
+        <w:t>Data source:</w:t>
+      </w:r>
+      <w:r>
+        <w:rPr>
+          <w:lang w:val="en-US"/>
+        </w:rPr>
+        <w:t xml:space="preserve"> An element representing the input of data for a data analysis. Typically, a data source is implemented by some code to retrieve the actual data.</w:t>
       </w:r>
     </w:p>
     <w:p>
@@ -7018,118 +7085,50 @@
           <w:b/>
           <w:lang w:val="en-US"/>
         </w:rPr>
-        <w:t xml:space="preserve">Configuration </w:t>
-      </w:r>
+        <w:t>Data sink:</w:t>
+      </w:r>
+      <w:r>
+        <w:rPr>
+          <w:lang w:val="en-US"/>
+        </w:rPr>
+        <w:t xml:space="preserve"> An element representing the end of the processing, i.e., the end of a pipeline. Typically, a data sink is implemented by some code transferring the data to an externally visible web server.</w:t>
+      </w:r>
+    </w:p>
+    <w:p>
+      <w:pPr>
+        <w:jc w:val="both"/>
+        <w:rPr>
+          <w:lang w:val="en-US"/>
+        </w:rPr>
+      </w:pPr>
       <w:r>
         <w:rPr>
           <w:b/>
           <w:lang w:val="en-US"/>
         </w:rPr>
-        <w:t xml:space="preserve">(Meta) </w:t>
-      </w:r>
-      <w:r>
+        <w:t>Derivation:</w:t>
+      </w:r>
+      <w:r>
+        <w:rPr>
+          <w:lang w:val="en-US"/>
+        </w:rPr>
+        <w:t xml:space="preserve"> Based on the configuration model and the captured user settings, the tool derives automatically the software artifacts needed to execute the configured pipelines.</w:t>
+      </w:r>
+    </w:p>
+    <w:p>
+      <w:pPr>
+        <w:jc w:val="both"/>
         <w:rPr>
           <w:b/>
           <w:lang w:val="en-US"/>
         </w:rPr>
-        <w:t>Model:</w:t>
-      </w:r>
-      <w:r>
-        <w:rPr>
-          <w:lang w:val="en-US"/>
-        </w:rPr>
-        <w:t xml:space="preserve"> The QualiMaster Configuration Model captures the user decisions on settings (configurable elements) of the QualiMaster Infrastructure, including pipelines, algorithms to use and available hardware. Not visible to the user is the Configuration Meta Model, i.e., the definition of the configurable elements, their characteristics and inter-dependencies / constraints defining the </w:t>
-      </w:r>
-      <w:r>
-        <w:rPr>
-          <w:lang w:val="en-US"/>
-        </w:rPr>
-        <w:t xml:space="preserve">rules </w:t>
-      </w:r>
-      <w:r>
-        <w:rPr>
-          <w:lang w:val="en-US"/>
-        </w:rPr>
-        <w:t>for validation.</w:t>
-      </w:r>
-    </w:p>
-    <w:p>
-      <w:pPr>
-        <w:jc w:val="both"/>
-        <w:rPr>
-          <w:lang w:val="en-US"/>
-        </w:rPr>
       </w:pPr>
       <w:r>
         <w:rPr>
           <w:b/>
           <w:lang w:val="en-US"/>
         </w:rPr>
-        <w:t>Data source:</w:t>
-      </w:r>
-      <w:r>
-        <w:rPr>
-          <w:lang w:val="en-US"/>
-        </w:rPr>
-        <w:t xml:space="preserve"> An element representing the input of data for a data analysis. Typically, a data source is implemented by some code to retrieve the actual data.</w:t>
-      </w:r>
-    </w:p>
-    <w:p>
-      <w:pPr>
-        <w:jc w:val="both"/>
-        <w:rPr>
-          <w:lang w:val="en-US"/>
-        </w:rPr>
-      </w:pPr>
-      <w:r>
-        <w:rPr>
-          <w:b/>
-          <w:lang w:val="en-US"/>
-        </w:rPr>
         <w:lastRenderedPageBreak/>
-        <w:t>Data sink:</w:t>
-      </w:r>
-      <w:r>
-        <w:rPr>
-          <w:lang w:val="en-US"/>
-        </w:rPr>
-        <w:t xml:space="preserve"> An element representing the end of the processing, i.e., the end of a pipeline. Typically, a data sink is implemented by some code transferring the data to an externally visible web server.</w:t>
-      </w:r>
-    </w:p>
-    <w:p>
-      <w:pPr>
-        <w:jc w:val="both"/>
-        <w:rPr>
-          <w:lang w:val="en-US"/>
-        </w:rPr>
-      </w:pPr>
-      <w:r>
-        <w:rPr>
-          <w:b/>
-          <w:lang w:val="en-US"/>
-        </w:rPr>
-        <w:t>Derivation:</w:t>
-      </w:r>
-      <w:r>
-        <w:rPr>
-          <w:lang w:val="en-US"/>
-        </w:rPr>
-        <w:t xml:space="preserve"> Based on the configuration model and the captured user settings, the tool derives automatically the software artifacts needed to execute the configured pipelines.</w:t>
-      </w:r>
-    </w:p>
-    <w:p>
-      <w:pPr>
-        <w:jc w:val="both"/>
-        <w:rPr>
-          <w:b/>
-          <w:lang w:val="en-US"/>
-        </w:rPr>
-      </w:pPr>
-      <w:r>
-        <w:rPr>
-          <w:b/>
-          <w:lang w:val="en-US"/>
-        </w:rPr>
         <w:t xml:space="preserve">General-purpose machines: </w:t>
       </w:r>
       <w:r>
@@ -7434,7 +7433,7 @@
             <w:b/>
             <w:noProof/>
           </w:rPr>
-          <w:t>4</w:t>
+          <w:t>9</w:t>
         </w:r>
         <w:r>
           <w:rPr>
@@ -7583,16 +7582,54 @@
         </w:rPr>
         <w:t xml:space="preserve"> </w:t>
       </w:r>
-      <w:hyperlink r:id="rId2" w:history="1">
-        <w:r>
-          <w:rPr>
-            <w:rStyle w:val="Hyperlink"/>
-            <w:rFonts w:ascii="Consolas" w:hAnsi="Consolas" w:cs="Consolas"/>
-            <w:lang w:val="en-US"/>
-          </w:rPr>
-          <w:t>https://projects.sse.uni-hildesheim.de/qm/confApp/demo/QMConfigApp-win32-0.8.0-DEMO.zip</w:t>
-        </w:r>
-      </w:hyperlink>
+      <w:r>
+        <w:rPr>
+          <w:lang w:val="en-US"/>
+        </w:rPr>
+        <w:t>The Linux version requires the correct combination of 32/64 bit operating system, JDK and QM-</w:t>
+      </w:r>
+      <w:proofErr w:type="spellStart"/>
+      <w:r>
+        <w:rPr>
+          <w:lang w:val="en-US"/>
+        </w:rPr>
+        <w:t>IConf</w:t>
+      </w:r>
+      <w:proofErr w:type="spellEnd"/>
+      <w:r>
+        <w:rPr>
+          <w:lang w:val="en-US"/>
+        </w:rPr>
+        <w:t xml:space="preserve"> application, in particular for running the </w:t>
+      </w:r>
+      <w:proofErr w:type="spellStart"/>
+      <w:r>
+        <w:rPr>
+          <w:lang w:val="en-US"/>
+        </w:rPr>
+        <w:t>protobuf</w:t>
+      </w:r>
+      <w:proofErr w:type="spellEnd"/>
+      <w:r>
+        <w:rPr>
+          <w:lang w:val="en-US"/>
+        </w:rPr>
+        <w:t xml:space="preserve"> </w:t>
+      </w:r>
+      <w:proofErr w:type="spellStart"/>
+      <w:r>
+        <w:rPr>
+          <w:lang w:val="en-US"/>
+        </w:rPr>
+        <w:t>plugin</w:t>
+      </w:r>
+      <w:proofErr w:type="spellEnd"/>
+      <w:r>
+        <w:rPr>
+          <w:lang w:val="en-US"/>
+        </w:rPr>
+        <w:t>.</w:t>
+      </w:r>
     </w:p>
   </w:footnote>
   <w:footnote w:id="3">
@@ -7619,35 +7656,37 @@
         <w:rPr>
           <w:lang w:val="en-US"/>
         </w:rPr>
-        <w:t xml:space="preserve">Some external tools used in the derivation step may fail on specific Linux installations. However, so far we do not have a compatibility matrix for these tools so that we recommend using the Windows variants. Currently, a resolution for installing the Maven </w:t>
+        <w:t xml:space="preserve">Actually, </w:t>
       </w:r>
       <w:proofErr w:type="spellStart"/>
       <w:r>
         <w:rPr>
-          <w:lang w:val="en-US"/>
-        </w:rPr>
-        <w:t>protobuf</w:t>
+          <w:rFonts w:ascii="Consolas" w:hAnsi="Consolas" w:cs="Consolas"/>
+          <w:lang w:val="en-US"/>
+        </w:rPr>
+        <w:t>conf.properties</w:t>
       </w:r>
       <w:proofErr w:type="spellEnd"/>
       <w:r>
         <w:rPr>
           <w:lang w:val="en-US"/>
         </w:rPr>
-        <w:t xml:space="preserve"> </w:t>
+        <w:t xml:space="preserve"> is ignored during code commits so that you can modify it according to your needs. The default repository URL is stated in </w:t>
       </w:r>
       <w:proofErr w:type="spellStart"/>
       <w:r>
         <w:rPr>
-          <w:lang w:val="en-US"/>
-        </w:rPr>
-        <w:t>plugin</w:t>
+          <w:rFonts w:ascii="Consolas" w:hAnsi="Consolas" w:cs="Consolas"/>
+          <w:lang w:val="en-US"/>
+        </w:rPr>
+        <w:t>app.properties</w:t>
       </w:r>
       <w:proofErr w:type="spellEnd"/>
       <w:r>
         <w:rPr>
           <w:lang w:val="en-US"/>
         </w:rPr>
-        <w:t xml:space="preserve"> for all Linux variants is not available.</w:t>
+        <w:t>, which is part of the source code repository.</w:t>
       </w:r>
     </w:p>
   </w:footnote>
@@ -7675,37 +7714,7 @@
         <w:rPr>
           <w:lang w:val="en-US"/>
         </w:rPr>
-        <w:t xml:space="preserve">Actually, </w:t>
-      </w:r>
-      <w:proofErr w:type="spellStart"/>
-      <w:r>
-        <w:rPr>
-          <w:rFonts w:ascii="Consolas" w:hAnsi="Consolas" w:cs="Consolas"/>
-          <w:lang w:val="en-US"/>
-        </w:rPr>
-        <w:t>conf.properties</w:t>
-      </w:r>
-      <w:proofErr w:type="spellEnd"/>
-      <w:r>
-        <w:rPr>
-          <w:lang w:val="en-US"/>
-        </w:rPr>
-        <w:t xml:space="preserve"> is ignored during code commits so that you can modify it according to your needs. The default repository URL is stated in </w:t>
-      </w:r>
-      <w:proofErr w:type="spellStart"/>
-      <w:r>
-        <w:rPr>
-          <w:rFonts w:ascii="Consolas" w:hAnsi="Consolas" w:cs="Consolas"/>
-          <w:lang w:val="en-US"/>
-        </w:rPr>
-        <w:t>app.properties</w:t>
-      </w:r>
-      <w:proofErr w:type="spellEnd"/>
-      <w:r>
-        <w:rPr>
-          <w:lang w:val="en-US"/>
-        </w:rPr>
-        <w:t>, which is part of the source code repository.</w:t>
+        <w:t>Due to technical reasons, in some binary variants the splash screen may appear later or not at all.</w:t>
       </w:r>
     </w:p>
   </w:footnote>
@@ -7727,13 +7736,53 @@
         <w:rPr>
           <w:lang w:val="en-US"/>
         </w:rPr>
-        <w:t xml:space="preserve"> </w:t>
-      </w:r>
-      <w:r>
-        <w:rPr>
-          <w:lang w:val="en-US"/>
-        </w:rPr>
-        <w:t>Due to technical reasons, in some binary variants the splash screen may appear later or not at all.</w:t>
+        <w:t xml:space="preserve"> QM-</w:t>
+      </w:r>
+      <w:proofErr w:type="spellStart"/>
+      <w:r>
+        <w:rPr>
+          <w:lang w:val="en-US"/>
+        </w:rPr>
+        <w:t>IConf</w:t>
+      </w:r>
+      <w:proofErr w:type="spellEnd"/>
+      <w:r>
+        <w:rPr>
+          <w:lang w:val="en-US"/>
+        </w:rPr>
+        <w:t xml:space="preserve"> will use this information only for authentication against the </w:t>
+      </w:r>
+      <w:r>
+        <w:rPr>
+          <w:lang w:val="en-US"/>
+        </w:rPr>
+        <w:t>SVN</w:t>
+      </w:r>
+      <w:r>
+        <w:rPr>
+          <w:lang w:val="en-US"/>
+        </w:rPr>
+        <w:t xml:space="preserve"> server. </w:t>
+      </w:r>
+      <w:r>
+        <w:rPr>
+          <w:lang w:val="en-US"/>
+        </w:rPr>
+        <w:t xml:space="preserve">It will not store your credentials anywhere on your </w:t>
+      </w:r>
+      <w:proofErr w:type="spellStart"/>
+      <w:r>
+        <w:rPr>
+          <w:lang w:val="en-US"/>
+        </w:rPr>
+        <w:t>harddisk</w:t>
+      </w:r>
+      <w:proofErr w:type="spellEnd"/>
+      <w:r>
+        <w:rPr>
+          <w:lang w:val="en-US"/>
+        </w:rPr>
+        <w:t>.</w:t>
       </w:r>
     </w:p>
   </w:footnote>
@@ -7755,53 +7804,39 @@
         <w:rPr>
           <w:lang w:val="en-US"/>
         </w:rPr>
-        <w:t xml:space="preserve"> QM-</w:t>
-      </w:r>
-      <w:proofErr w:type="spellStart"/>
-      <w:r>
-        <w:rPr>
-          <w:lang w:val="en-US"/>
-        </w:rPr>
-        <w:t>IConf</w:t>
-      </w:r>
-      <w:proofErr w:type="spellEnd"/>
-      <w:r>
-        <w:rPr>
-          <w:lang w:val="en-US"/>
-        </w:rPr>
-        <w:t xml:space="preserve"> will use this information only for authentication against the </w:t>
-      </w:r>
-      <w:r>
-        <w:rPr>
-          <w:lang w:val="en-US"/>
-        </w:rPr>
-        <w:t>SVN</w:t>
-      </w:r>
-      <w:r>
-        <w:rPr>
-          <w:lang w:val="en-US"/>
-        </w:rPr>
-        <w:t xml:space="preserve"> server. </w:t>
-      </w:r>
-      <w:r>
-        <w:rPr>
-          <w:lang w:val="en-US"/>
-        </w:rPr>
-        <w:t xml:space="preserve">It will not store your credentials anywhere on your </w:t>
-      </w:r>
-      <w:proofErr w:type="spellStart"/>
-      <w:r>
-        <w:rPr>
-          <w:lang w:val="en-US"/>
-        </w:rPr>
-        <w:t>harddisk</w:t>
-      </w:r>
-      <w:proofErr w:type="spellEnd"/>
-      <w:r>
-        <w:rPr>
-          <w:lang w:val="en-US"/>
-        </w:rPr>
-        <w:t>.</w:t>
+        <w:t xml:space="preserve"> </w:t>
+      </w:r>
+      <w:r>
+        <w:rPr>
+          <w:lang w:val="en-US"/>
+        </w:rPr>
+        <w:t xml:space="preserve">We use this notation to denote main Menu entries, here use the </w:t>
+      </w:r>
+      <w:r>
+        <w:rPr>
+          <w:rFonts w:ascii="Consolas" w:hAnsi="Consolas" w:cs="Consolas"/>
+          <w:lang w:val="en-US"/>
+        </w:rPr>
+        <w:t>Model</w:t>
+      </w:r>
+      <w:r>
+        <w:rPr>
+          <w:lang w:val="en-US"/>
+        </w:rPr>
+        <w:t xml:space="preserve"> menu and the </w:t>
+      </w:r>
+      <w:r>
+        <w:rPr>
+          <w:rFonts w:ascii="Consolas" w:hAnsi="Consolas" w:cs="Consolas"/>
+          <w:lang w:val="en-US"/>
+        </w:rPr>
+        <w:t>Save all</w:t>
+      </w:r>
+      <w:r>
+        <w:rPr>
+          <w:lang w:val="en-US"/>
+        </w:rPr>
+        <w:t xml:space="preserve"> sub-entry.</w:t>
       </w:r>
     </w:p>
   </w:footnote>
@@ -7825,61 +7860,7 @@
         </w:rPr>
         <w:t xml:space="preserve"> </w:t>
       </w:r>
-      <w:r>
-        <w:rPr>
-          <w:lang w:val="en-US"/>
-        </w:rPr>
-        <w:t xml:space="preserve">We use this notation to denote main Menu entries, here use the </w:t>
-      </w:r>
-      <w:r>
-        <w:rPr>
-          <w:rFonts w:ascii="Consolas" w:hAnsi="Consolas" w:cs="Consolas"/>
-          <w:lang w:val="en-US"/>
-        </w:rPr>
-        <w:t>Model</w:t>
-      </w:r>
-      <w:r>
-        <w:rPr>
-          <w:lang w:val="en-US"/>
-        </w:rPr>
-        <w:t xml:space="preserve"> menu and the </w:t>
-      </w:r>
-      <w:r>
-        <w:rPr>
-          <w:rFonts w:ascii="Consolas" w:hAnsi="Consolas" w:cs="Consolas"/>
-          <w:lang w:val="en-US"/>
-        </w:rPr>
-        <w:t>Save all</w:t>
-      </w:r>
-      <w:r>
-        <w:rPr>
-          <w:lang w:val="en-US"/>
-        </w:rPr>
-        <w:t xml:space="preserve"> sub-entry.</w:t>
-      </w:r>
-    </w:p>
-  </w:footnote>
-  <w:footnote w:id="8">
-    <w:p>
-      <w:pPr>
-        <w:pStyle w:val="FootnoteText"/>
-        <w:rPr>
-          <w:lang w:val="en-US"/>
-        </w:rPr>
-      </w:pPr>
-      <w:r>
-        <w:rPr>
-          <w:rStyle w:val="FootnoteReference"/>
-        </w:rPr>
-        <w:footnoteRef/>
-      </w:r>
-      <w:r>
-        <w:rPr>
-          <w:lang w:val="en-US"/>
-        </w:rPr>
-        <w:t xml:space="preserve"> </w:t>
-      </w:r>
-      <w:hyperlink r:id="rId3" w:history="1">
+      <w:hyperlink r:id="rId2" w:history="1">
         <w:r>
           <w:rPr>
             <w:rStyle w:val="Hyperlink"/>
@@ -7896,7 +7877,7 @@
       </w:r>
     </w:p>
   </w:footnote>
-  <w:footnote w:id="9">
+  <w:footnote w:id="8">
     <w:p>
       <w:pPr>
         <w:pStyle w:val="FootnoteText"/>
@@ -7916,7 +7897,7 @@
         </w:rPr>
         <w:t xml:space="preserve"> </w:t>
       </w:r>
-      <w:hyperlink r:id="rId4" w:history="1">
+      <w:hyperlink r:id="rId3" w:history="1">
         <w:r>
           <w:rPr>
             <w:rStyle w:val="Hyperlink"/>
@@ -7965,7 +7946,7 @@
       </w:r>
     </w:p>
   </w:footnote>
-  <w:footnote w:id="10">
+  <w:footnote w:id="9">
     <w:p>
       <w:pPr>
         <w:pStyle w:val="FootnoteText"/>
@@ -7985,7 +7966,7 @@
         </w:rPr>
         <w:t xml:space="preserve"> For more details, see </w:t>
       </w:r>
-      <w:hyperlink r:id="rId5" w:history="1">
+      <w:hyperlink r:id="rId4" w:history="1">
         <w:r>
           <w:rPr>
             <w:rStyle w:val="Hyperlink"/>
@@ -10207,7 +10188,7 @@
 </file>
 
 <file path=customXml/itemProps1.xml><?xml version="1.0" encoding="utf-8"?>
-<ds:datastoreItem xmlns:ds="http://schemas.openxmlformats.org/officeDocument/2006/customXml" ds:itemID="{36A806B5-FED3-44C7-AE5E-6210FC471C6C}">
+<ds:datastoreItem xmlns:ds="http://schemas.openxmlformats.org/officeDocument/2006/customXml" ds:itemID="{B3EF736B-DFD9-46F0-A94A-19CA8CFA96C9}">
   <ds:schemaRefs>
     <ds:schemaRef ds:uri="http://schemas.openxmlformats.org/officeDocument/2006/bibliography"/>
   </ds:schemaRefs>

</xml_diff>